<commit_message>
Making revision of documents
</commit_message>
<xml_diff>
--- a/vozila/euprava_MUP_seminarski_rad.docx
+++ b/vozila/euprava_MUP_seminarski_rad.docx
@@ -28,7 +28,20 @@
           <w:szCs w:val="40"/>
           <w:lang w:val="sr-Cyrl-RS"/>
         </w:rPr>
-        <w:t>Електронски систем за управљање возилима и возачким дозволама</w:t>
+        <w:t>Електронски систем за управљање возилима и возачким дозвол</w:t>
+      </w:r>
+      <w:bookmarkStart w:id="0" w:name="_GoBack"/>
+      <w:bookmarkEnd w:id="0"/>
+      <w:r>
+        <w:rPr>
+          <w:noProof w:val="0"/>
+          <w:spacing w:val="5"/>
+          <w:kern w:val="28"/>
+          <w:sz w:val="40"/>
+          <w:szCs w:val="40"/>
+          <w:lang w:val="sr-Cyrl-RS"/>
+        </w:rPr>
+        <w:t>ама</w:t>
       </w:r>
     </w:p>
     <w:p>
@@ -8752,8 +8765,8 @@
         <w:t>:</w:t>
       </w:r>
     </w:p>
-    <w:bookmarkStart w:id="0" w:name="_MON_1750024738"/>
-    <w:bookmarkEnd w:id="0"/>
+    <w:bookmarkStart w:id="1" w:name="_MON_1750024738"/>
+    <w:bookmarkEnd w:id="1"/>
     <w:p>
       <w:pPr>
         <w:keepNext/>
@@ -8786,7 +8799,7 @@
           <v:shape id="_x0000_i1047" type="#_x0000_t75" style="width:377.7pt;height:155.9pt" o:ole="">
             <v:imagedata r:id="rId17" o:title=""/>
           </v:shape>
-          <o:OLEObject Type="Embed" ProgID="Word.OpenDocumentText.12" ShapeID="_x0000_i1047" DrawAspect="Content" ObjectID="_1750044136" r:id="rId18"/>
+          <o:OLEObject Type="Embed" ProgID="Word.OpenDocumentText.12" ShapeID="_x0000_i1047" DrawAspect="Content" ObjectID="_1750095412" r:id="rId18"/>
         </w:object>
       </w:r>
     </w:p>
@@ -8924,8 +8937,8 @@
         <w:t>:</w:t>
       </w:r>
     </w:p>
-    <w:bookmarkStart w:id="1" w:name="_MON_1750025811"/>
-    <w:bookmarkEnd w:id="1"/>
+    <w:bookmarkStart w:id="2" w:name="_MON_1750025811"/>
+    <w:bookmarkEnd w:id="2"/>
     <w:p>
       <w:pPr>
         <w:keepNext/>
@@ -8939,7 +8952,7 @@
           <v:shape id="_x0000_i1129" type="#_x0000_t75" style="width:377.7pt;height:467.5pt" o:ole="">
             <v:imagedata r:id="rId19" o:title=""/>
           </v:shape>
-          <o:OLEObject Type="Embed" ProgID="Word.OpenDocumentText.12" ShapeID="_x0000_i1129" DrawAspect="Content" ObjectID="_1750044137" r:id="rId20"/>
+          <o:OLEObject Type="Embed" ProgID="Word.OpenDocumentText.12" ShapeID="_x0000_i1129" DrawAspect="Content" ObjectID="_1750095413" r:id="rId20"/>
         </w:object>
       </w:r>
     </w:p>
@@ -9106,7 +9119,7 @@
           <v:shape id="_x0000_i1182" type="#_x0000_t75" style="width:377.7pt;height:302.55pt" o:ole="">
             <v:imagedata r:id="rId21" o:title=""/>
           </v:shape>
-          <o:OLEObject Type="Embed" ProgID="Word.OpenDocumentText.12" ShapeID="_x0000_i1182" DrawAspect="Content" ObjectID="_1750044138" r:id="rId22"/>
+          <o:OLEObject Type="Embed" ProgID="Word.OpenDocumentText.12" ShapeID="_x0000_i1182" DrawAspect="Content" ObjectID="_1750095414" r:id="rId22"/>
         </w:object>
       </w:r>
     </w:p>
@@ -9394,8 +9407,8 @@
         <w:t xml:space="preserve"> </w:t>
       </w:r>
     </w:p>
-    <w:bookmarkStart w:id="2" w:name="_MON_1750027049"/>
-    <w:bookmarkEnd w:id="2"/>
+    <w:bookmarkStart w:id="3" w:name="_MON_1750027049"/>
+    <w:bookmarkEnd w:id="3"/>
     <w:p>
       <w:pPr>
         <w:spacing w:line="276" w:lineRule="auto"/>
@@ -9411,7 +9424,7 @@
           <v:shape id="_x0000_i1160" type="#_x0000_t75" style="width:377.7pt;height:477.5pt" o:ole="">
             <v:imagedata r:id="rId23" o:title=""/>
           </v:shape>
-          <o:OLEObject Type="Embed" ProgID="Word.OpenDocumentText.12" ShapeID="_x0000_i1160" DrawAspect="Content" ObjectID="_1750044139" r:id="rId24"/>
+          <o:OLEObject Type="Embed" ProgID="Word.OpenDocumentText.12" ShapeID="_x0000_i1160" DrawAspect="Content" ObjectID="_1750095415" r:id="rId24"/>
         </w:object>
       </w:r>
     </w:p>
@@ -9742,8 +9755,8 @@
         <w:t xml:space="preserve"> </w:t>
       </w:r>
     </w:p>
-    <w:bookmarkStart w:id="3" w:name="_MON_1750028173"/>
-    <w:bookmarkEnd w:id="3"/>
+    <w:bookmarkStart w:id="4" w:name="_MON_1750028173"/>
+    <w:bookmarkEnd w:id="4"/>
     <w:p>
       <w:pPr>
         <w:keepNext/>
@@ -9757,7 +9770,7 @@
           <v:shape id="_x0000_i1190" type="#_x0000_t75" style="width:377.7pt;height:491.65pt" o:ole="">
             <v:imagedata r:id="rId25" o:title=""/>
           </v:shape>
-          <o:OLEObject Type="Embed" ProgID="Word.OpenDocumentText.12" ShapeID="_x0000_i1190" DrawAspect="Content" ObjectID="_1750044140" r:id="rId26"/>
+          <o:OLEObject Type="Embed" ProgID="Word.OpenDocumentText.12" ShapeID="_x0000_i1190" DrawAspect="Content" ObjectID="_1750095416" r:id="rId26"/>
         </w:object>
       </w:r>
     </w:p>
@@ -10177,8 +10190,8 @@
         <w:t xml:space="preserve"> </w:t>
       </w:r>
     </w:p>
-    <w:bookmarkStart w:id="4" w:name="_MON_1750028961"/>
-    <w:bookmarkEnd w:id="4"/>
+    <w:bookmarkStart w:id="5" w:name="_MON_1750028961"/>
+    <w:bookmarkEnd w:id="5"/>
     <w:p>
       <w:pPr>
         <w:keepNext/>
@@ -10192,7 +10205,7 @@
           <v:shape id="_x0000_i1195" type="#_x0000_t75" style="width:377.7pt;height:214.3pt" o:ole="">
             <v:imagedata r:id="rId27" o:title=""/>
           </v:shape>
-          <o:OLEObject Type="Embed" ProgID="Word.OpenDocumentText.12" ShapeID="_x0000_i1195" DrawAspect="Content" ObjectID="_1750044141" r:id="rId28"/>
+          <o:OLEObject Type="Embed" ProgID="Word.OpenDocumentText.12" ShapeID="_x0000_i1195" DrawAspect="Content" ObjectID="_1750095417" r:id="rId28"/>
         </w:object>
       </w:r>
     </w:p>
@@ -10365,8 +10378,8 @@
         <w:t xml:space="preserve"> која обавештава корисника о неуспешној аутентикацији.</w:t>
       </w:r>
     </w:p>
-    <w:bookmarkStart w:id="5" w:name="_MON_1750033987"/>
-    <w:bookmarkEnd w:id="5"/>
+    <w:bookmarkStart w:id="6" w:name="_MON_1750033987"/>
+    <w:bookmarkEnd w:id="6"/>
     <w:p>
       <w:pPr>
         <w:spacing w:line="276" w:lineRule="auto"/>
@@ -10382,7 +10395,7 @@
           <v:shape id="_x0000_i1198" type="#_x0000_t75" style="width:377.7pt;height:397.05pt" o:ole="">
             <v:imagedata r:id="rId29" o:title=""/>
           </v:shape>
-          <o:OLEObject Type="Embed" ProgID="Word.OpenDocumentText.12" ShapeID="_x0000_i1198" DrawAspect="Content" ObjectID="_1750044142" r:id="rId30"/>
+          <o:OLEObject Type="Embed" ProgID="Word.OpenDocumentText.12" ShapeID="_x0000_i1198" DrawAspect="Content" ObjectID="_1750095418" r:id="rId30"/>
         </w:object>
       </w:r>
     </w:p>
@@ -10812,8 +10825,8 @@
         <w:t>:</w:t>
       </w:r>
     </w:p>
-    <w:bookmarkStart w:id="6" w:name="_MON_1750034728"/>
-    <w:bookmarkEnd w:id="6"/>
+    <w:bookmarkStart w:id="7" w:name="_MON_1750034728"/>
+    <w:bookmarkEnd w:id="7"/>
     <w:p>
       <w:pPr>
         <w:spacing w:line="276" w:lineRule="auto"/>
@@ -10829,7 +10842,7 @@
           <v:shape id="_x0000_i1224" type="#_x0000_t75" style="width:377.7pt;height:257.4pt" o:ole="">
             <v:imagedata r:id="rId31" o:title=""/>
           </v:shape>
-          <o:OLEObject Type="Embed" ProgID="Word.OpenDocumentText.12" ShapeID="_x0000_i1224" DrawAspect="Content" ObjectID="_1750044143" r:id="rId32"/>
+          <o:OLEObject Type="Embed" ProgID="Word.OpenDocumentText.12" ShapeID="_x0000_i1224" DrawAspect="Content" ObjectID="_1750095419" r:id="rId32"/>
         </w:object>
       </w:r>
     </w:p>
@@ -11043,8 +11056,8 @@
         <w:br w:type="page"/>
       </w:r>
     </w:p>
-    <w:bookmarkStart w:id="7" w:name="_MON_1750035213"/>
-    <w:bookmarkEnd w:id="7"/>
+    <w:bookmarkStart w:id="8" w:name="_MON_1750035213"/>
+    <w:bookmarkEnd w:id="8"/>
     <w:p>
       <w:pPr>
         <w:spacing w:line="276" w:lineRule="auto"/>
@@ -11060,7 +11073,7 @@
           <v:shape id="_x0000_i1230" type="#_x0000_t75" style="width:377.7pt;height:392.4pt" o:ole="">
             <v:imagedata r:id="rId33" o:title=""/>
           </v:shape>
-          <o:OLEObject Type="Embed" ProgID="Word.OpenDocumentText.12" ShapeID="_x0000_i1230" DrawAspect="Content" ObjectID="_1750044144" r:id="rId34"/>
+          <o:OLEObject Type="Embed" ProgID="Word.OpenDocumentText.12" ShapeID="_x0000_i1230" DrawAspect="Content" ObjectID="_1750095420" r:id="rId34"/>
         </w:object>
       </w:r>
     </w:p>
@@ -13748,9 +13761,130 @@
         <w:rPr>
           <w:lang w:val="sr-Cyrl-RS"/>
         </w:rPr>
-        <w:t xml:space="preserve"> – Министарство унутрашњих послова Републике Србије. Преузето 05.07.2023. са </w:t>
+        <w:t xml:space="preserve"> – Министарство унутрашњих послова Републике Србије</w:t>
+      </w:r>
+      <w:r>
+        <w:rPr>
+          <w:lang w:val="sr-Cyrl-RS"/>
+        </w:rPr>
+        <w:t>,</w:t>
+      </w:r>
+      <w:r>
+        <w:rPr>
+          <w:lang w:val="sr-Cyrl-RS"/>
+        </w:rPr>
+        <w:t xml:space="preserve"> </w:t>
+      </w:r>
+      <w:r>
+        <w:rPr>
+          <w:lang w:val="sr-Cyrl-RS"/>
+        </w:rPr>
+        <w:t>п</w:t>
+      </w:r>
+      <w:r>
+        <w:rPr>
+          <w:lang w:val="sr-Cyrl-RS"/>
+        </w:rPr>
+        <w:t>реузето 04</w:t>
+      </w:r>
+      <w:r>
+        <w:rPr>
+          <w:lang w:val="sr-Cyrl-RS"/>
+        </w:rPr>
+        <w:t xml:space="preserve">.07.2023. са </w:t>
+      </w:r>
+      <w:r>
+        <w:rPr>
+          <w:lang w:val="sr-Cyrl-RS"/>
+        </w:rPr>
+        <w:t xml:space="preserve">  </w:t>
       </w:r>
       <w:hyperlink r:id="rId46" w:history="1">
+        <w:r>
+          <w:rPr>
+            <w:rStyle w:val="Hyperlink"/>
+            <w:lang w:val="sr-Cyrl-RS"/>
+          </w:rPr>
+          <w:t>http://www.mup.gov.rs/wps/p</w:t>
+        </w:r>
+        <w:r>
+          <w:rPr>
+            <w:rStyle w:val="Hyperlink"/>
+            <w:lang w:val="sr-Cyrl-RS"/>
+          </w:rPr>
+          <w:t>o</w:t>
+        </w:r>
+        <w:r>
+          <w:rPr>
+            <w:rStyle w:val="Hyperlink"/>
+            <w:lang w:val="sr-Cyrl-RS"/>
+          </w:rPr>
+          <w:t>rtal/sr/</w:t>
+        </w:r>
+      </w:hyperlink>
+    </w:p>
+    <w:p>
+      <w:pPr>
+        <w:pStyle w:val="ListParagraph"/>
+        <w:spacing w:line="276" w:lineRule="auto"/>
+        <w:ind w:left="-284"/>
+        <w:rPr>
+          <w:lang w:val="sr-Cyrl-RS"/>
+        </w:rPr>
+      </w:pPr>
+    </w:p>
+    <w:p>
+      <w:pPr>
+        <w:pStyle w:val="ListParagraph"/>
+        <w:spacing w:line="276" w:lineRule="auto"/>
+        <w:ind w:left="-284"/>
+        <w:rPr>
+          <w:lang w:val="en-US"/>
+        </w:rPr>
+      </w:pPr>
+      <w:r>
+        <w:rPr>
+          <w:lang w:val="en-US"/>
+        </w:rPr>
+        <w:t>[</w:t>
+      </w:r>
+      <w:r>
+        <w:rPr>
+          <w:lang w:val="sr-Cyrl-RS"/>
+        </w:rPr>
+        <w:t>2</w:t>
+      </w:r>
+      <w:r>
+        <w:rPr>
+          <w:lang w:val="en-US"/>
+        </w:rPr>
+        <w:t>]</w:t>
+      </w:r>
+      <w:r>
+        <w:rPr>
+          <w:lang w:val="sr-Cyrl-RS"/>
+        </w:rPr>
+        <w:t xml:space="preserve"> </w:t>
+      </w:r>
+      <w:r>
+        <w:rPr>
+          <w:lang w:val="sr-Cyrl-RS"/>
+        </w:rPr>
+        <w:t>–</w:t>
+      </w:r>
+      <w:r>
+        <w:rPr>
+          <w:lang w:val="sr-Cyrl-RS"/>
+        </w:rPr>
+        <w:t xml:space="preserve"> </w:t>
+      </w:r>
+      <w:r>
+        <w:rPr>
+          <w:lang w:val="sr-Cyrl-RS"/>
+        </w:rPr>
+        <w:t xml:space="preserve">Министарство унутрашњих послова Републике Србије, преузето 04.07.2023. са </w:t>
+      </w:r>
+      <w:hyperlink r:id="rId47" w:history="1">
         <w:r>
           <w:rPr>
             <w:rStyle w:val="Hyperlink"/>
@@ -13759,10 +13893,35 @@
           <w:t>http://www.mup.gov.rs/wps/portal/sr/</w:t>
         </w:r>
       </w:hyperlink>
+      <w:r>
+        <w:rPr>
+          <w:lang w:val="sr-Cyrl-RS"/>
+        </w:rPr>
+        <w:t xml:space="preserve"> </w:t>
+      </w:r>
+      <w:r>
+        <w:rPr>
+          <w:lang w:val="en-US"/>
+        </w:rPr>
+        <w:t>[</w:t>
+      </w:r>
+      <w:r>
+        <w:rPr>
+          <w:lang w:val="sr-Cyrl-RS"/>
+        </w:rPr>
+        <w:t>снимак екрана</w:t>
+      </w:r>
+      <w:r>
+        <w:rPr>
+          <w:lang w:val="en-US"/>
+        </w:rPr>
+        <w:t>]</w:t>
+      </w:r>
     </w:p>
     <w:p>
       <w:pPr>
         <w:pStyle w:val="ListParagraph"/>
+        <w:spacing w:line="276" w:lineRule="auto"/>
         <w:ind w:left="-284"/>
         <w:rPr>
           <w:rFonts w:ascii="Arial" w:hAnsi="Arial" w:cs="Arial"/>
@@ -13772,42 +13931,140 @@
           <w:lang w:val="sr-Cyrl-RS"/>
         </w:rPr>
       </w:pPr>
-      <w:r>
-        <w:rPr>
-          <w:lang w:val="en-US"/>
-        </w:rPr>
-        <w:t>[</w:t>
-      </w:r>
-      <w:r>
-        <w:rPr>
-          <w:lang w:val="sr-Cyrl-RS"/>
-        </w:rPr>
-        <w:t>2</w:t>
-      </w:r>
-      <w:r>
-        <w:rPr>
-          <w:lang w:val="en-US"/>
-        </w:rPr>
-        <w:t>]</w:t>
-      </w:r>
-      <w:r>
-        <w:rPr>
-          <w:lang w:val="sr-Cyrl-RS"/>
-        </w:rPr>
-        <w:t xml:space="preserve"> </w:t>
-      </w:r>
-      <w:r>
-        <w:rPr>
-          <w:lang w:val="sr-Cyrl-RS"/>
-        </w:rPr>
-        <w:t xml:space="preserve">- </w:t>
-      </w:r>
-      <w:bookmarkStart w:id="8" w:name="_GoBack"/>
-      <w:bookmarkEnd w:id="8"/>
     </w:p>
     <w:p>
       <w:pPr>
         <w:pStyle w:val="ListParagraph"/>
+        <w:spacing w:line="276" w:lineRule="auto"/>
+        <w:ind w:left="-284"/>
+        <w:rPr>
+          <w:lang w:val="sr-Cyrl-RS"/>
+        </w:rPr>
+      </w:pPr>
+      <w:r>
+        <w:rPr>
+          <w:lang w:val="en-US"/>
+        </w:rPr>
+        <w:t>[</w:t>
+      </w:r>
+      <w:r>
+        <w:rPr>
+          <w:lang w:val="sr-Cyrl-RS"/>
+        </w:rPr>
+        <w:t>3</w:t>
+      </w:r>
+      <w:r>
+        <w:rPr>
+          <w:lang w:val="en-US"/>
+        </w:rPr>
+        <w:t>]</w:t>
+      </w:r>
+      <w:r>
+        <w:rPr>
+          <w:lang w:val="sr-Cyrl-RS"/>
+        </w:rPr>
+        <w:t xml:space="preserve"> </w:t>
+      </w:r>
+      <w:r>
+        <w:rPr>
+          <w:lang w:val="sr-Cyrl-RS"/>
+        </w:rPr>
+        <w:t>–</w:t>
+      </w:r>
+      <w:r>
+        <w:rPr>
+          <w:lang w:val="sr-Cyrl-RS"/>
+        </w:rPr>
+        <w:t xml:space="preserve"> </w:t>
+      </w:r>
+      <w:r>
+        <w:rPr>
+          <w:lang w:val="en-US"/>
+        </w:rPr>
+        <w:t>PHP: Hypertext Preprocessor</w:t>
+      </w:r>
+      <w:r>
+        <w:rPr>
+          <w:lang w:val="sr-Cyrl-RS"/>
+        </w:rPr>
+        <w:t xml:space="preserve"> званична документација</w:t>
+      </w:r>
+      <w:r>
+        <w:rPr>
+          <w:lang w:val="en-US"/>
+        </w:rPr>
+        <w:t xml:space="preserve"> </w:t>
+      </w:r>
+      <w:r>
+        <w:rPr>
+          <w:lang w:val="sr-Cyrl-RS"/>
+        </w:rPr>
+        <w:t>(</w:t>
+      </w:r>
+      <w:r>
+        <w:rPr>
+          <w:lang w:val="sr-Cyrl-RS"/>
+        </w:rPr>
+        <w:t>приступље</w:t>
+      </w:r>
+      <w:r>
+        <w:rPr>
+          <w:lang w:val="sr-Cyrl-RS"/>
+        </w:rPr>
+        <w:t xml:space="preserve">но </w:t>
+      </w:r>
+      <w:r>
+        <w:rPr>
+          <w:lang w:val="sr-Cyrl-RS"/>
+        </w:rPr>
+        <w:t>03</w:t>
+      </w:r>
+      <w:r>
+        <w:rPr>
+          <w:lang w:val="sr-Cyrl-RS"/>
+        </w:rPr>
+        <w:t>.07.2023.</w:t>
+      </w:r>
+      <w:r>
+        <w:rPr>
+          <w:lang w:val="sr-Cyrl-RS"/>
+        </w:rPr>
+        <w:t xml:space="preserve">), преузето са </w:t>
+      </w:r>
+      <w:hyperlink r:id="rId48" w:history="1">
+        <w:r>
+          <w:rPr>
+            <w:rStyle w:val="Hyperlink"/>
+            <w:lang w:val="sr-Cyrl-RS"/>
+          </w:rPr>
+          <w:t>https://www.php.</w:t>
+        </w:r>
+        <w:r>
+          <w:rPr>
+            <w:rStyle w:val="Hyperlink"/>
+            <w:lang w:val="sr-Cyrl-RS"/>
+          </w:rPr>
+          <w:t>n</w:t>
+        </w:r>
+        <w:r>
+          <w:rPr>
+            <w:rStyle w:val="Hyperlink"/>
+            <w:lang w:val="sr-Cyrl-RS"/>
+          </w:rPr>
+          <w:t>et/docs.php</w:t>
+        </w:r>
+      </w:hyperlink>
+      <w:r>
+        <w:rPr>
+          <w:lang w:val="sr-Cyrl-RS"/>
+        </w:rPr>
+        <w:t xml:space="preserve"> </w:t>
+      </w:r>
+    </w:p>
+    <w:p>
+      <w:pPr>
+        <w:pStyle w:val="ListParagraph"/>
+        <w:spacing w:line="360" w:lineRule="auto"/>
         <w:ind w:left="-284"/>
         <w:rPr>
           <w:rFonts w:ascii="Arial" w:hAnsi="Arial" w:cs="Arial"/>
@@ -13817,34 +14074,102 @@
           <w:lang w:val="sr-Cyrl-RS"/>
         </w:rPr>
       </w:pPr>
-      <w:r>
-        <w:rPr>
-          <w:lang w:val="en-US"/>
-        </w:rPr>
-        <w:t>[</w:t>
-      </w:r>
-      <w:r>
-        <w:rPr>
-          <w:lang w:val="sr-Cyrl-RS"/>
-        </w:rPr>
-        <w:t>3</w:t>
-      </w:r>
-      <w:r>
-        <w:rPr>
-          <w:lang w:val="en-US"/>
-        </w:rPr>
-        <w:t>]</w:t>
-      </w:r>
-      <w:r>
-        <w:rPr>
-          <w:lang w:val="sr-Cyrl-RS"/>
-        </w:rPr>
-        <w:t xml:space="preserve"> </w:t>
-      </w:r>
     </w:p>
     <w:p>
       <w:pPr>
         <w:pStyle w:val="ListParagraph"/>
+        <w:spacing w:line="360" w:lineRule="auto"/>
+        <w:ind w:left="-284"/>
+        <w:rPr>
+          <w:lang w:val="sr-Cyrl-RS"/>
+        </w:rPr>
+      </w:pPr>
+      <w:r>
+        <w:rPr>
+          <w:lang w:val="en-US"/>
+        </w:rPr>
+        <w:t>[</w:t>
+      </w:r>
+      <w:r>
+        <w:rPr>
+          <w:lang w:val="sr-Cyrl-RS"/>
+        </w:rPr>
+        <w:t>4</w:t>
+      </w:r>
+      <w:r>
+        <w:rPr>
+          <w:lang w:val="en-US"/>
+        </w:rPr>
+        <w:t>]</w:t>
+      </w:r>
+      <w:r>
+        <w:rPr>
+          <w:lang w:val="sr-Cyrl-RS"/>
+        </w:rPr>
+        <w:t xml:space="preserve"> </w:t>
+      </w:r>
+      <w:r>
+        <w:rPr>
+          <w:lang w:val="sr-Cyrl-RS"/>
+        </w:rPr>
+        <w:t>–</w:t>
+      </w:r>
+      <w:r>
+        <w:rPr>
+          <w:lang w:val="sr-Cyrl-RS"/>
+        </w:rPr>
+        <w:t xml:space="preserve"> </w:t>
+      </w:r>
+      <w:r>
+        <w:rPr>
+          <w:lang w:val="en-US"/>
+        </w:rPr>
+        <w:t>Laravel</w:t>
+      </w:r>
+      <w:r>
+        <w:rPr>
+          <w:lang w:val="sr-Cyrl-RS"/>
+        </w:rPr>
+        <w:t xml:space="preserve">: </w:t>
+      </w:r>
+      <w:r>
+        <w:rPr>
+          <w:lang w:val="en-US"/>
+        </w:rPr>
+        <w:t xml:space="preserve">PHP </w:t>
+      </w:r>
+      <w:r>
+        <w:rPr>
+          <w:lang w:val="sr-Cyrl-RS"/>
+        </w:rPr>
+        <w:t>фрејмворк -</w:t>
+      </w:r>
+      <w:r>
+        <w:rPr>
+          <w:lang w:val="en-US"/>
+        </w:rPr>
+        <w:t xml:space="preserve"> </w:t>
+      </w:r>
+      <w:r>
+        <w:rPr>
+          <w:lang w:val="sr-Cyrl-RS"/>
+        </w:rPr>
+        <w:t xml:space="preserve">документација (приступљено 03.07.2023.), преузето са </w:t>
+      </w:r>
+      <w:hyperlink r:id="rId49" w:history="1">
+        <w:r>
+          <w:rPr>
+            <w:rStyle w:val="Hyperlink"/>
+            <w:lang w:val="sr-Cyrl-RS"/>
+          </w:rPr>
+          <w:t>https://laravel.com/docs/10.x</w:t>
+        </w:r>
+      </w:hyperlink>
+    </w:p>
+    <w:p>
+      <w:pPr>
+        <w:pStyle w:val="ListParagraph"/>
+        <w:spacing w:line="360" w:lineRule="auto"/>
         <w:ind w:left="-284"/>
         <w:rPr>
           <w:rFonts w:ascii="Arial" w:hAnsi="Arial" w:cs="Arial"/>
@@ -13854,34 +14179,69 @@
           <w:lang w:val="sr-Cyrl-RS"/>
         </w:rPr>
       </w:pPr>
-      <w:r>
-        <w:rPr>
-          <w:lang w:val="en-US"/>
-        </w:rPr>
-        <w:t>[</w:t>
-      </w:r>
-      <w:r>
-        <w:rPr>
-          <w:lang w:val="sr-Cyrl-RS"/>
-        </w:rPr>
-        <w:t>4</w:t>
-      </w:r>
-      <w:r>
-        <w:rPr>
-          <w:lang w:val="en-US"/>
-        </w:rPr>
-        <w:t>]</w:t>
-      </w:r>
-      <w:r>
-        <w:rPr>
-          <w:lang w:val="sr-Cyrl-RS"/>
-        </w:rPr>
-        <w:t xml:space="preserve"> </w:t>
-      </w:r>
     </w:p>
     <w:p>
       <w:pPr>
         <w:pStyle w:val="ListParagraph"/>
+        <w:spacing w:line="360" w:lineRule="auto"/>
+        <w:ind w:left="-284"/>
+        <w:rPr>
+          <w:lang w:val="en-US"/>
+        </w:rPr>
+      </w:pPr>
+      <w:r>
+        <w:rPr>
+          <w:lang w:val="en-US"/>
+        </w:rPr>
+        <w:t>[</w:t>
+      </w:r>
+      <w:r>
+        <w:rPr>
+          <w:lang w:val="sr-Cyrl-RS"/>
+        </w:rPr>
+        <w:t>5</w:t>
+      </w:r>
+      <w:r>
+        <w:rPr>
+          <w:lang w:val="en-US"/>
+        </w:rPr>
+        <w:t>]</w:t>
+      </w:r>
+      <w:r>
+        <w:rPr>
+          <w:lang w:val="sr-Cyrl-RS"/>
+        </w:rPr>
+        <w:t xml:space="preserve"> </w:t>
+      </w:r>
+      <w:r>
+        <w:rPr>
+          <w:lang w:val="sr-Cyrl-RS"/>
+        </w:rPr>
+        <w:t xml:space="preserve">– </w:t>
+      </w:r>
+      <w:r>
+        <w:t>MySQL</w:t>
+      </w:r>
+      <w:r>
+        <w:rPr>
+          <w:lang w:val="sr-Cyrl-RS"/>
+        </w:rPr>
+        <w:t xml:space="preserve">: релациона база података - документација (приступљено 03.07.2023.), преузето са </w:t>
+      </w:r>
+      <w:hyperlink r:id="rId50" w:history="1">
+        <w:r>
+          <w:rPr>
+            <w:rStyle w:val="Hyperlink"/>
+            <w:lang w:val="sr-Cyrl-RS"/>
+          </w:rPr>
+          <w:t>https://dev.mysql.com/doc/</w:t>
+        </w:r>
+      </w:hyperlink>
+    </w:p>
+    <w:p>
+      <w:pPr>
+        <w:pStyle w:val="ListParagraph"/>
+        <w:spacing w:line="360" w:lineRule="auto"/>
         <w:ind w:left="-284"/>
         <w:rPr>
           <w:rFonts w:ascii="Arial" w:hAnsi="Arial" w:cs="Arial"/>
@@ -13891,34 +14251,11 @@
           <w:lang w:val="sr-Cyrl-RS"/>
         </w:rPr>
       </w:pPr>
-      <w:r>
-        <w:rPr>
-          <w:lang w:val="en-US"/>
-        </w:rPr>
-        <w:t>[</w:t>
-      </w:r>
-      <w:r>
-        <w:rPr>
-          <w:lang w:val="sr-Cyrl-RS"/>
-        </w:rPr>
-        <w:t>5</w:t>
-      </w:r>
-      <w:r>
-        <w:rPr>
-          <w:lang w:val="en-US"/>
-        </w:rPr>
-        <w:t>]</w:t>
-      </w:r>
-      <w:r>
-        <w:rPr>
-          <w:lang w:val="sr-Cyrl-RS"/>
-        </w:rPr>
-        <w:t xml:space="preserve"> </w:t>
-      </w:r>
     </w:p>
     <w:p>
       <w:pPr>
         <w:pStyle w:val="ListParagraph"/>
+        <w:spacing w:line="360" w:lineRule="auto"/>
         <w:ind w:left="-284"/>
         <w:rPr>
           <w:rFonts w:ascii="Arial" w:hAnsi="Arial" w:cs="Arial"/>
@@ -13952,66 +14289,62 @@
         </w:rPr>
         <w:t xml:space="preserve"> </w:t>
       </w:r>
+      <w:r>
+        <w:rPr>
+          <w:lang w:val="sr-Cyrl-RS"/>
+        </w:rPr>
+        <w:t>–</w:t>
+      </w:r>
+      <w:r>
+        <w:rPr>
+          <w:lang w:val="sr-Cyrl-RS"/>
+        </w:rPr>
+        <w:t xml:space="preserve"> </w:t>
+      </w:r>
+      <w:r>
+        <w:rPr>
+          <w:lang w:val="en-US"/>
+        </w:rPr>
+        <w:t xml:space="preserve">REST </w:t>
+      </w:r>
+      <w:r>
+        <w:rPr>
+          <w:lang w:val="sr-Cyrl-RS"/>
+        </w:rPr>
+        <w:t>архитектонски стил -</w:t>
+      </w:r>
+      <w:r>
+        <w:rPr>
+          <w:lang w:val="en-US"/>
+        </w:rPr>
+        <w:t xml:space="preserve"> </w:t>
+      </w:r>
+      <w:r>
+        <w:rPr>
+          <w:lang w:val="sr-Cyrl-RS"/>
+        </w:rPr>
+        <w:t xml:space="preserve">документација (приступљено 03.07.2023.), преузето са </w:t>
+      </w:r>
+      <w:hyperlink r:id="rId51" w:history="1">
+        <w:r>
+          <w:rPr>
+            <w:rStyle w:val="Hyperlink"/>
+            <w:lang w:val="sr-Cyrl-RS"/>
+          </w:rPr>
+          <w:t>https://www.ics.uci.edu/~fielding/pubs/dissertation/top.htm</w:t>
+        </w:r>
+      </w:hyperlink>
     </w:p>
     <w:p>
       <w:pPr>
-        <w:pStyle w:val="ListParagraph"/>
-        <w:ind w:left="-284"/>
-        <w:rPr>
-          <w:rFonts w:ascii="Arial" w:hAnsi="Arial" w:cs="Arial"/>
-          <w:b/>
-          <w:sz w:val="28"/>
-          <w:szCs w:val="28"/>
-          <w:lang w:val="sr-Cyrl-RS"/>
-        </w:rPr>
-      </w:pPr>
-    </w:p>
-    <w:p>
-      <w:pPr>
-        <w:pStyle w:val="ListParagraph"/>
-        <w:ind w:left="-284"/>
-        <w:rPr>
-          <w:rFonts w:ascii="Arial" w:hAnsi="Arial" w:cs="Arial"/>
-          <w:b/>
-          <w:sz w:val="28"/>
-          <w:szCs w:val="28"/>
-          <w:lang w:val="sr-Cyrl-RS"/>
-        </w:rPr>
-      </w:pPr>
-    </w:p>
-    <w:p>
-      <w:pPr>
-        <w:ind w:left="-709"/>
-        <w:rPr>
-          <w:rFonts w:ascii="Arial" w:hAnsi="Arial" w:cs="Arial"/>
-          <w:b/>
-          <w:sz w:val="28"/>
-          <w:szCs w:val="28"/>
-          <w:lang w:val="sr-Cyrl-RS"/>
-        </w:rPr>
-      </w:pPr>
-    </w:p>
-    <w:p>
-      <w:pPr>
-        <w:pStyle w:val="NormalWeb"/>
-        <w:jc w:val="both"/>
-        <w:rPr>
-          <w:sz w:val="22"/>
-          <w:lang w:val="sr-Cyrl-RS"/>
-        </w:rPr>
-      </w:pPr>
-    </w:p>
-    <w:p>
-      <w:pPr>
         <w:rPr>
           <w:lang w:val="sr-Cyrl-RS"/>
         </w:rPr>
       </w:pPr>
     </w:p>
     <w:sectPr>
-      <w:headerReference w:type="even" r:id="rId47"/>
-      <w:footerReference w:type="default" r:id="rId48"/>
-      <w:footerReference w:type="first" r:id="rId49"/>
+      <w:headerReference w:type="even" r:id="rId52"/>
+      <w:footerReference w:type="default" r:id="rId53"/>
       <w:pgSz w:w="11907" w:h="16839"/>
       <w:pgMar w:top="2160" w:right="2160" w:bottom="2160" w:left="2160" w:header="1247" w:footer="1080" w:gutter="0"/>
       <w:pgNumType w:start="1"/>
@@ -14049,21 +14382,6 @@
   <w:p>
     <w:r>
       <w:cr/>
-    </w:r>
-  </w:p>
-</w:ftr>
-</file>
-
-<file path=word/footer2.xml><?xml version="1.0" encoding="utf-8"?>
-<w:ftr xmlns:wpc="http://schemas.microsoft.com/office/word/2010/wordprocessingCanvas" xmlns:cx="http://schemas.microsoft.com/office/drawing/2014/chartex" xmlns:cx1="http://schemas.microsoft.com/office/drawing/2015/9/8/chartex" xmlns:mc="http://schemas.openxmlformats.org/markup-compatibility/2006" xmlns:o="urn:schemas-microsoft-com:office:office" xmlns:r="http://schemas.openxmlformats.org/officeDocument/2006/relationships" xmlns:m="http://schemas.openxmlformats.org/officeDocument/2006/math" xmlns:v="urn:schemas-microsoft-com:vml" xmlns:wp14="http://schemas.microsoft.com/office/word/2010/wordprocessingDrawing" xmlns:wp="http://schemas.openxmlformats.org/drawingml/2006/wordprocessingDrawing" xmlns:w10="urn:schemas-microsoft-com:office:word" xmlns:w="http://schemas.openxmlformats.org/wordprocessingml/2006/main" xmlns:w14="http://schemas.microsoft.com/office/word/2010/wordml" xmlns:w15="http://schemas.microsoft.com/office/word/2012/wordml" xmlns:w16se="http://schemas.microsoft.com/office/word/2015/wordml/symex" xmlns:wpg="http://schemas.microsoft.com/office/word/2010/wordprocessingGroup" xmlns:wpi="http://schemas.microsoft.com/office/word/2010/wordprocessingInk" xmlns:wne="http://schemas.microsoft.com/office/word/2006/wordml" xmlns:wps="http://schemas.microsoft.com/office/word/2010/wordprocessingShape" mc:Ignorable="w14 w15 w16se wp14">
-  <w:p>
-    <w:r>
-      <w:rPr>
-        <w:color w:val="4F81BD" w:themeColor="accent1"/>
-        <w:sz w:val="20"/>
-        <w:szCs w:val="20"/>
-      </w:rPr>
-      <w:t xml:space="preserve">  \* MER</w:t>
     </w:r>
   </w:p>
 </w:ftr>
@@ -19449,6 +19767,17 @@
       <w:sz w:val="24"/>
       <w:szCs w:val="24"/>
       <w:lang w:val="en-US" w:eastAsia="en-US"/>
+    </w:rPr>
+  </w:style>
+  <w:style w:type="character" w:styleId="FollowedHyperlink">
+    <w:name w:val="FollowedHyperlink"/>
+    <w:basedOn w:val="DefaultParagraphFont"/>
+    <w:semiHidden/>
+    <w:unhideWhenUsed/>
+    <w:rsid w:val="003B2D36"/>
+    <w:rPr>
+      <w:color w:val="800080" w:themeColor="followedHyperlink"/>
+      <w:u w:val="single"/>
     </w:rPr>
   </w:style>
 </w:styles>
@@ -20962,7 +21291,7 @@
 </file>
 
 <file path=customXml/itemProps4.xml><?xml version="1.0" encoding="utf-8"?>
-<ds:datastoreItem xmlns:ds="http://schemas.openxmlformats.org/officeDocument/2006/customXml" ds:itemID="{661FC6CB-6F8E-4EB9-B6A4-107E37431063}">
+<ds:datastoreItem xmlns:ds="http://schemas.openxmlformats.org/officeDocument/2006/customXml" ds:itemID="{82CFC052-23E8-44DF-A7A7-EC7CDB2BDE7B}">
   <ds:schemaRefs>
     <ds:schemaRef ds:uri="http://schemas.openxmlformats.org/officeDocument/2006/bibliography"/>
   </ds:schemaRefs>

</xml_diff>